<commit_message>
uploaded the daily files of yesterday
</commit_message>
<xml_diff>
--- a/files/Matières/English/T1/017 English Lesson of the 16 10 2020.docx
+++ b/files/Matières/English/T1/017 English Lesson of the 16 10 2020.docx
@@ -3,403 +3,234 @@
 <w:document xmlns:wpc="http://schemas.microsoft.com/office/word/2010/wordprocessingCanvas" xmlns:cx="http://schemas.microsoft.com/office/drawing/2014/chartex" xmlns:cx1="http://schemas.microsoft.com/office/drawing/2015/9/8/chartex" xmlns:cx2="http://schemas.microsoft.com/office/drawing/2015/10/21/chartex" xmlns:cx3="http://schemas.microsoft.com/office/drawing/2016/5/9/chartex" xmlns:cx4="http://schemas.microsoft.com/office/drawing/2016/5/10/chartex" xmlns:cx5="http://schemas.microsoft.com/office/drawing/2016/5/11/chartex" xmlns:cx6="http://schemas.microsoft.com/office/drawing/2016/5/12/chartex" xmlns:cx7="http://schemas.microsoft.com/office/drawing/2016/5/13/chartex" xmlns:cx8="http://schemas.microsoft.com/office/drawing/2016/5/14/chartex" xmlns:mc="http://schemas.openxmlformats.org/markup-compatibility/2006" xmlns:aink="http://schemas.microsoft.com/office/drawing/2016/ink" xmlns:am3d="http://schemas.microsoft.com/office/drawing/2017/model3d" xmlns:o="urn:schemas-microsoft-com:office:office" xmlns:r="http://schemas.openxmlformats.org/officeDocument/2006/relationships" xmlns:m="http://schemas.openxmlformats.org/officeDocument/2006/math" xmlns:v="urn:schemas-microsoft-com:vml" xmlns:wp14="http://schemas.microsoft.com/office/word/2010/wordprocessingDrawing" xmlns:wp="http://schemas.openxmlformats.org/drawingml/2006/wordprocessingDrawing" xmlns:w10="urn:schemas-microsoft-com:office:word" xmlns:w="http://schemas.openxmlformats.org/wordprocessingml/2006/main" xmlns:w14="http://schemas.microsoft.com/office/word/2010/wordml" xmlns:w15="http://schemas.microsoft.com/office/word/2012/wordml" xmlns:w16cex="http://schemas.microsoft.com/office/word/2018/wordml/cex" xmlns:w16cid="http://schemas.microsoft.com/office/word/2016/wordml/cid" xmlns:w16="http://schemas.microsoft.com/office/word/2018/wordml" xmlns:w16se="http://schemas.microsoft.com/office/word/2015/wordml/symex" xmlns:wpg="http://schemas.microsoft.com/office/word/2010/wordprocessingGroup" xmlns:wpi="http://schemas.microsoft.com/office/word/2010/wordprocessingInk" xmlns:wne="http://schemas.microsoft.com/office/word/2006/wordml" xmlns:wps="http://schemas.microsoft.com/office/word/2010/wordprocessingShape" mc:Ignorable="w14 w15 w16se w16cid w16 w16cex wp14">
   <w:body>
     <w:p>
-      <w:proofErr w:type="spellStart"/>
-      <w:r>
-        <w:t>When</w:t>
-      </w:r>
-      <w:proofErr w:type="spellEnd"/>
-      <w:r>
-        <w:t xml:space="preserve"> the image </w:t>
-      </w:r>
-      <w:proofErr w:type="spellStart"/>
-      <w:r>
-        <w:t>was</w:t>
-      </w:r>
-      <w:proofErr w:type="spellEnd"/>
-      <w:r>
-        <w:t xml:space="preserve"> </w:t>
-      </w:r>
-      <w:proofErr w:type="spellStart"/>
-      <w:r>
-        <w:t>take</w:t>
-      </w:r>
-      <w:proofErr w:type="spellEnd"/>
-      <w:r>
-        <w:t xml:space="preserve">, Hazel Bryan as </w:t>
-      </w:r>
-      <w:proofErr w:type="spellStart"/>
-      <w:r>
-        <w:t>taking</w:t>
-      </w:r>
-      <w:proofErr w:type="spellEnd"/>
-      <w:r>
-        <w:t xml:space="preserve"> </w:t>
-      </w:r>
-      <w:proofErr w:type="spellStart"/>
-      <w:r>
-        <w:t>saying</w:t>
-      </w:r>
-      <w:proofErr w:type="spellEnd"/>
-      <w:r>
-        <w:t xml:space="preserve"> the A of the </w:t>
-      </w:r>
-      <w:proofErr w:type="spellStart"/>
-      <w:r>
-        <w:t>word</w:t>
-      </w:r>
-      <w:proofErr w:type="spellEnd"/>
-      <w:r>
-        <w:t xml:space="preserve"> </w:t>
-      </w:r>
-      <w:proofErr w:type="spellStart"/>
-      <w:r>
-        <w:t>Africa</w:t>
-      </w:r>
-      <w:proofErr w:type="spellEnd"/>
-      <w:r>
-        <w:t xml:space="preserve"> </w:t>
-      </w:r>
-      <w:proofErr w:type="spellStart"/>
-      <w:r>
-        <w:t>from</w:t>
-      </w:r>
-      <w:proofErr w:type="spellEnd"/>
-      <w:r>
-        <w:t xml:space="preserve"> the sentence « Go back to </w:t>
-      </w:r>
-      <w:proofErr w:type="spellStart"/>
-      <w:r>
-        <w:t>Africa</w:t>
-      </w:r>
-      <w:proofErr w:type="spellEnd"/>
-      <w:r>
-        <w:t> »</w:t>
+      <w:pPr>
+        <w:rPr>
+          <w:lang w:val="en-GB"/>
+        </w:rPr>
+      </w:pPr>
+      <w:r>
+        <w:rPr>
+          <w:lang w:val="en-GB"/>
+        </w:rPr>
+        <w:t>When the image was take</w:t>
+      </w:r>
+      <w:r>
+        <w:rPr>
+          <w:lang w:val="en-GB"/>
+        </w:rPr>
+        <w:t>n</w:t>
+      </w:r>
+      <w:r>
+        <w:rPr>
+          <w:lang w:val="en-GB"/>
+        </w:rPr>
+        <w:t>, Hazel Bryan as taking saying the A of the word Africa from the sentence « Go back to Africa »</w:t>
       </w:r>
     </w:p>
     <w:p>
-      <w:r>
-        <w:t xml:space="preserve">There </w:t>
-      </w:r>
-      <w:proofErr w:type="spellStart"/>
-      <w:r>
-        <w:t>where</w:t>
-      </w:r>
-      <w:proofErr w:type="spellEnd"/>
-      <w:r>
-        <w:t xml:space="preserve"> Arkansas </w:t>
-      </w:r>
-      <w:proofErr w:type="spellStart"/>
-      <w:r>
-        <w:t>nationnal</w:t>
-      </w:r>
-      <w:proofErr w:type="spellEnd"/>
-      <w:r>
+      <w:pPr>
+        <w:rPr>
+          <w:lang w:val="en-GB"/>
+        </w:rPr>
+      </w:pPr>
+      <w:r>
+        <w:rPr>
+          <w:lang w:val="en-GB"/>
+        </w:rPr>
+        <w:t xml:space="preserve">There where Arkansas </w:t>
+      </w:r>
+      <w:r>
+        <w:rPr>
+          <w:lang w:val="en-GB"/>
+        </w:rPr>
+        <w:t>national</w:t>
+      </w:r>
+      <w:r>
+        <w:rPr>
+          <w:lang w:val="en-GB"/>
+        </w:rPr>
         <w:t xml:space="preserve"> </w:t>
       </w:r>
-      <w:proofErr w:type="spellStart"/>
-      <w:r>
-        <w:t>gards</w:t>
-      </w:r>
-      <w:proofErr w:type="spellEnd"/>
-      <w:r>
+      <w:r>
+        <w:rPr>
+          <w:lang w:val="en-GB"/>
+        </w:rPr>
+        <w:t>guards</w:t>
+      </w:r>
+      <w:r>
+        <w:rPr>
+          <w:lang w:val="en-GB"/>
+        </w:rPr>
         <w:t xml:space="preserve"> in the </w:t>
       </w:r>
-      <w:proofErr w:type="spellStart"/>
-      <w:r>
-        <w:t>cround</w:t>
-      </w:r>
-      <w:proofErr w:type="spellEnd"/>
-      <w:r>
-        <w:t xml:space="preserve"> on the </w:t>
-      </w:r>
-      <w:proofErr w:type="spellStart"/>
-      <w:r>
-        <w:t>integration</w:t>
-      </w:r>
-      <w:proofErr w:type="spellEnd"/>
-      <w:r>
-        <w:t xml:space="preserve"> </w:t>
-      </w:r>
-      <w:proofErr w:type="spellStart"/>
-      <w:r>
-        <w:t>day</w:t>
-      </w:r>
-      <w:proofErr w:type="spellEnd"/>
+      <w:r>
+        <w:rPr>
+          <w:lang w:val="en-GB"/>
+        </w:rPr>
+        <w:t>crowd</w:t>
+      </w:r>
+      <w:r>
+        <w:rPr>
+          <w:lang w:val="en-GB"/>
+        </w:rPr>
+        <w:t xml:space="preserve"> on the integration day</w:t>
+      </w:r>
     </w:p>
     <w:p>
-      <w:proofErr w:type="spellStart"/>
-      <w:r>
-        <w:t>President</w:t>
-      </w:r>
-      <w:proofErr w:type="spellEnd"/>
-      <w:r>
-        <w:t xml:space="preserve"> Eisen</w:t>
-      </w:r>
-      <w:r>
-        <w:t xml:space="preserve">hower </w:t>
-      </w:r>
-      <w:proofErr w:type="spellStart"/>
-      <w:r>
-        <w:t>saw</w:t>
-      </w:r>
-      <w:proofErr w:type="spellEnd"/>
-      <w:r>
-        <w:t xml:space="preserve"> the photo a few </w:t>
-      </w:r>
-      <w:proofErr w:type="spellStart"/>
-      <w:r>
-        <w:t>days</w:t>
-      </w:r>
-      <w:proofErr w:type="spellEnd"/>
-      <w:r>
-        <w:t xml:space="preserve"> </w:t>
-      </w:r>
-      <w:proofErr w:type="spellStart"/>
-      <w:r>
-        <w:t>after</w:t>
-      </w:r>
-      <w:proofErr w:type="spellEnd"/>
-      <w:r>
-        <w:t xml:space="preserve"> </w:t>
-      </w:r>
-      <w:proofErr w:type="spellStart"/>
-      <w:r>
-        <w:t>it</w:t>
-      </w:r>
-      <w:proofErr w:type="spellEnd"/>
-      <w:r>
-        <w:t xml:space="preserve"> </w:t>
-      </w:r>
-      <w:proofErr w:type="spellStart"/>
-      <w:r>
-        <w:t>was</w:t>
-      </w:r>
-      <w:proofErr w:type="spellEnd"/>
-      <w:r>
-        <w:t xml:space="preserve"> </w:t>
-      </w:r>
-      <w:proofErr w:type="spellStart"/>
-      <w:r>
-        <w:t>taken</w:t>
-      </w:r>
-      <w:proofErr w:type="spellEnd"/>
-      <w:r>
-        <w:t xml:space="preserve">, </w:t>
-      </w:r>
-      <w:proofErr w:type="spellStart"/>
-      <w:r>
-        <w:t>he</w:t>
-      </w:r>
-      <w:proofErr w:type="spellEnd"/>
-      <w:r>
-        <w:t xml:space="preserve"> </w:t>
-      </w:r>
-      <w:proofErr w:type="spellStart"/>
-      <w:r>
-        <w:t>is</w:t>
-      </w:r>
-      <w:proofErr w:type="spellEnd"/>
-      <w:r>
-        <w:t xml:space="preserve"> a </w:t>
-      </w:r>
-      <w:proofErr w:type="spellStart"/>
-      <w:r>
-        <w:t>republican</w:t>
-      </w:r>
-      <w:proofErr w:type="spellEnd"/>
-      <w:r>
-        <w:t>.</w:t>
+      <w:pPr>
+        <w:rPr>
+          <w:lang w:val="en-GB"/>
+        </w:rPr>
+      </w:pPr>
+      <w:r>
+        <w:rPr>
+          <w:lang w:val="en-GB"/>
+        </w:rPr>
+        <w:t>President Eisen</w:t>
+      </w:r>
+      <w:r>
+        <w:rPr>
+          <w:lang w:val="en-GB"/>
+        </w:rPr>
+        <w:t>hower saw the photo a few days after it was taken</w:t>
+      </w:r>
+      <w:r>
+        <w:rPr>
+          <w:lang w:val="en-GB"/>
+        </w:rPr>
+        <w:t>, he is a republican.</w:t>
       </w:r>
     </w:p>
     <w:p>
+      <w:pPr>
+        <w:rPr>
+          <w:lang w:val="en-GB"/>
+        </w:rPr>
+      </w:pPr>
+      <w:r>
+        <w:rPr>
+          <w:lang w:val="en-GB"/>
+        </w:rPr>
+        <w:t xml:space="preserve">When Eisenhower saw the photo, he thought about one </w:t>
+      </w:r>
+      <w:r>
+        <w:rPr>
+          <w:lang w:val="en-GB"/>
+        </w:rPr>
+        <w:t>thing:</w:t>
+      </w:r>
+      <w:r>
+        <w:rPr>
+          <w:lang w:val="en-GB"/>
+        </w:rPr>
+        <w:t xml:space="preserve"> 1954: </w:t>
+      </w:r>
       <w:proofErr w:type="spellStart"/>
       <w:r>
-        <w:t>When</w:t>
+        <w:rPr>
+          <w:lang w:val="en-GB"/>
+        </w:rPr>
+        <w:t>Braown</w:t>
       </w:r>
       <w:proofErr w:type="spellEnd"/>
       <w:r>
-        <w:t xml:space="preserve"> Eisenhower </w:t>
-      </w:r>
-      <w:proofErr w:type="spellStart"/>
-      <w:r>
-        <w:t>saw</w:t>
-      </w:r>
-      <w:proofErr w:type="spellEnd"/>
-      <w:r>
-        <w:t xml:space="preserve"> the photo, </w:t>
-      </w:r>
-      <w:proofErr w:type="spellStart"/>
-      <w:r>
-        <w:t>he</w:t>
-      </w:r>
-      <w:proofErr w:type="spellEnd"/>
-      <w:r>
-        <w:t xml:space="preserve"> </w:t>
-      </w:r>
-      <w:proofErr w:type="spellStart"/>
-      <w:r>
-        <w:t>thought</w:t>
-      </w:r>
-      <w:proofErr w:type="spellEnd"/>
-      <w:r>
-        <w:t xml:space="preserve"> about one </w:t>
-      </w:r>
-      <w:proofErr w:type="spellStart"/>
-      <w:r>
-        <w:t>thing</w:t>
-      </w:r>
-      <w:proofErr w:type="spellEnd"/>
-      <w:r>
-        <w:t xml:space="preserve"> : 1954 : </w:t>
-      </w:r>
-      <w:proofErr w:type="spellStart"/>
-      <w:r>
-        <w:t>Braown</w:t>
-      </w:r>
-      <w:proofErr w:type="spellEnd"/>
-      <w:r>
-        <w:t xml:space="preserve"> v. </w:t>
-      </w:r>
-      <w:proofErr w:type="spellStart"/>
-      <w:r>
-        <w:t>Board</w:t>
-      </w:r>
-      <w:proofErr w:type="spellEnd"/>
-      <w:r>
-        <w:t xml:space="preserve"> of Education</w:t>
-      </w:r>
-      <w:r>
-        <w:t xml:space="preserve">. He </w:t>
-      </w:r>
-      <w:proofErr w:type="spellStart"/>
-      <w:r>
-        <w:t>mainly</w:t>
-      </w:r>
-      <w:proofErr w:type="spellEnd"/>
-      <w:r>
-        <w:t xml:space="preserve"> </w:t>
-      </w:r>
-      <w:proofErr w:type="spellStart"/>
-      <w:r>
-        <w:t>thought</w:t>
-      </w:r>
-      <w:proofErr w:type="spellEnd"/>
-      <w:r>
-        <w:t xml:space="preserve"> </w:t>
-      </w:r>
-      <w:proofErr w:type="spellStart"/>
-      <w:r>
-        <w:t>that</w:t>
-      </w:r>
-      <w:proofErr w:type="spellEnd"/>
-      <w:r>
-        <w:t xml:space="preserve"> </w:t>
-      </w:r>
-      <w:proofErr w:type="spellStart"/>
-      <w:r>
-        <w:t>something</w:t>
-      </w:r>
-      <w:proofErr w:type="spellEnd"/>
-      <w:r>
-        <w:t xml:space="preserve"> </w:t>
-      </w:r>
-      <w:proofErr w:type="spellStart"/>
-      <w:r>
-        <w:t>was</w:t>
-      </w:r>
-      <w:proofErr w:type="spellEnd"/>
-      <w:r>
-        <w:t xml:space="preserve"> </w:t>
-      </w:r>
-      <w:proofErr w:type="spellStart"/>
-      <w:r>
-        <w:t>wrong</w:t>
-      </w:r>
-      <w:proofErr w:type="spellEnd"/>
+        <w:rPr>
+          <w:lang w:val="en-GB"/>
+        </w:rPr>
+        <w:t xml:space="preserve"> v. Board of Education</w:t>
+      </w:r>
+      <w:r>
+        <w:rPr>
+          <w:lang w:val="en-GB"/>
+        </w:rPr>
+        <w:t>. He mainly thought that something was wrong</w:t>
+      </w:r>
     </w:p>
     <w:p>
-      <w:r>
-        <w:t xml:space="preserve">The </w:t>
-      </w:r>
-      <w:proofErr w:type="spellStart"/>
-      <w:r>
-        <w:t>president</w:t>
-      </w:r>
-      <w:proofErr w:type="spellEnd"/>
-      <w:r>
+      <w:pPr>
+        <w:rPr>
+          <w:lang w:val="en-GB"/>
+        </w:rPr>
+      </w:pPr>
+      <w:r>
+        <w:rPr>
+          <w:lang w:val="en-GB"/>
+        </w:rPr>
+        <w:t xml:space="preserve">The president is now in control of the </w:t>
+      </w:r>
+      <w:r>
+        <w:rPr>
+          <w:lang w:val="en-GB"/>
+        </w:rPr>
+        <w:t>national</w:t>
+      </w:r>
+      <w:r>
+        <w:rPr>
+          <w:lang w:val="en-GB"/>
+        </w:rPr>
         <w:t xml:space="preserve"> </w:t>
       </w:r>
-      <w:proofErr w:type="spellStart"/>
-      <w:r>
-        <w:t>is</w:t>
-      </w:r>
-      <w:proofErr w:type="spellEnd"/>
-      <w:r>
-        <w:t xml:space="preserve"> </w:t>
-      </w:r>
-      <w:proofErr w:type="spellStart"/>
-      <w:r>
-        <w:t>now</w:t>
-      </w:r>
-      <w:proofErr w:type="spellEnd"/>
-      <w:r>
-        <w:t xml:space="preserve"> in control of the </w:t>
-      </w:r>
-      <w:proofErr w:type="spellStart"/>
-      <w:r>
-        <w:t>nationnal</w:t>
-      </w:r>
-      <w:proofErr w:type="spellEnd"/>
-      <w:r>
-        <w:t xml:space="preserve"> </w:t>
-      </w:r>
-      <w:proofErr w:type="spellStart"/>
-      <w:r>
-        <w:t>gard</w:t>
-      </w:r>
-      <w:proofErr w:type="spellEnd"/>
-      <w:r>
+      <w:r>
+        <w:rPr>
+          <w:lang w:val="en-GB"/>
+        </w:rPr>
+        <w:t>guard</w:t>
+      </w:r>
+      <w:r>
+        <w:rPr>
+          <w:lang w:val="en-GB"/>
+        </w:rPr>
         <w:t>.</w:t>
       </w:r>
     </w:p>
     <w:p>
-      <w:r>
-        <w:t xml:space="preserve">He sent the us </w:t>
+      <w:pPr>
+        <w:rPr>
+          <w:lang w:val="en-GB"/>
+        </w:rPr>
+      </w:pPr>
+      <w:r>
+        <w:rPr>
+          <w:lang w:val="en-GB"/>
+        </w:rPr>
+        <w:t xml:space="preserve">He sent the us army to </w:t>
       </w:r>
       <w:proofErr w:type="spellStart"/>
       <w:r>
-        <w:t>army</w:t>
+        <w:rPr>
+          <w:lang w:val="en-GB"/>
+        </w:rPr>
+        <w:t>protec</w:t>
       </w:r>
       <w:proofErr w:type="spellEnd"/>
       <w:r>
-        <w:t xml:space="preserve"> to </w:t>
+        <w:rPr>
+          <w:lang w:val="en-GB"/>
+        </w:rPr>
+        <w:t xml:space="preserve"> and let the </w:t>
       </w:r>
       <w:proofErr w:type="spellStart"/>
       <w:r>
-        <w:t>protec</w:t>
+        <w:rPr>
+          <w:lang w:val="en-GB"/>
+        </w:rPr>
+        <w:t>balck</w:t>
       </w:r>
       <w:proofErr w:type="spellEnd"/>
       <w:r>
-        <w:t xml:space="preserve"> and let the </w:t>
-      </w:r>
-      <w:proofErr w:type="spellStart"/>
-      <w:r>
-        <w:t>balck</w:t>
-      </w:r>
-      <w:proofErr w:type="spellEnd"/>
-      <w:r>
-        <w:t xml:space="preserve"> kids enter </w:t>
-      </w:r>
-      <w:proofErr w:type="spellStart"/>
-      <w:r>
-        <w:t>school</w:t>
-      </w:r>
-      <w:proofErr w:type="spellEnd"/>
-      <w:r>
-        <w:t>.</w:t>
+        <w:rPr>
+          <w:lang w:val="en-GB"/>
+        </w:rPr>
+        <w:t xml:space="preserve"> kids enter school.</w:t>
       </w:r>
     </w:p>
-    <w:p/>
+    <w:p>
+      <w:pPr>
+        <w:rPr>
+          <w:lang w:val="en-GB"/>
+        </w:rPr>
+      </w:pPr>
+    </w:p>
     <w:sectPr>
       <w:pgSz w:w="11906" w:h="16838"/>
       <w:pgMar w:top="1417" w:right="1417" w:bottom="1417" w:left="1417" w:header="708" w:footer="708" w:gutter="0"/>

</xml_diff>